<commit_message>
Flyttade bilder och tog bort imaqplot
</commit_message>
<xml_diff>
--- a/Matlab-DT.docx
+++ b/Matlab-DT.docx
@@ -6,6 +6,9 @@
       <w:r>
         <w:t>MATLAB Detector Tracker</w:t>
       </w:r>
+      <w:r>
+        <w:t xml:space="preserve"> </w:t>
+      </w:r>
     </w:p>
     <w:p/>
     <w:p>
@@ -88,8 +91,42 @@
           <w:numId w:val="1"/>
         </w:numPr>
       </w:pPr>
+      <w:r>
+        <w:t>Marking the object</w:t>
+      </w:r>
+    </w:p>
+    <w:p>
+      <w:pPr>
+        <w:pStyle w:val="ListParagraph"/>
+        <w:numPr>
+          <w:ilvl w:val="0"/>
+          <w:numId w:val="1"/>
+        </w:numPr>
+      </w:pPr>
+      <w:r>
+        <w:t>Learning the object</w:t>
+      </w:r>
+      <w:r>
+        <w:br/>
+        <w:t>4.1. Saving the object</w:t>
+      </w:r>
       <w:bookmarkStart w:id="0" w:name="_GoBack"/>
       <w:bookmarkEnd w:id="0"/>
+    </w:p>
+    <w:p>
+      <w:pPr>
+        <w:pStyle w:val="ListParagraph"/>
+        <w:numPr>
+          <w:ilvl w:val="0"/>
+          <w:numId w:val="1"/>
+        </w:numPr>
+      </w:pPr>
+      <w:r>
+        <w:t xml:space="preserve">Track or detect </w:t>
+      </w:r>
+      <w:r>
+        <w:t>the object</w:t>
+      </w:r>
     </w:p>
     <w:sectPr>
       <w:pgSz w:w="11900" w:h="16840"/>

</xml_diff>